<commit_message>
atualização das anotações do curso de devOps modulo docker
</commit_message>
<xml_diff>
--- a/anotacoes/DOCKER - Criando e gerenciando containers.docx
+++ b/anotacoes/DOCKER - Criando e gerenciando containers.docx
@@ -531,47 +531,47 @@
           <w:sz w:val="28"/>
           <w:shd w:fill="auto" w:val="clear"/>
         </w:rPr>
-        <w:t xml:space="preserve">–it (id/nome do container) bash: entra no terminal do container  </w:t>
-      </w:r>
-    </w:p>
-    <w:p>
-      <w:pPr>
-        <w:spacing w:before="0" w:after="160" w:line="259"/>
-        <w:ind w:right="0" w:left="0" w:firstLine="0"/>
-        <w:jc w:val="left"/>
-        <w:rPr>
-          <w:rFonts w:ascii="Calibri" w:hAnsi="Calibri" w:cs="Calibri" w:eastAsia="Calibri"/>
-          <w:b/>
-          <w:color w:val="auto"/>
-          <w:spacing w:val="0"/>
-          <w:position w:val="0"/>
-          <w:sz w:val="28"/>
-          <w:shd w:fill="auto" w:val="clear"/>
-        </w:rPr>
-      </w:pPr>
-      <w:r>
-        <w:rPr>
-          <w:rFonts w:ascii="Calibri" w:hAnsi="Calibri" w:cs="Calibri" w:eastAsia="Calibri"/>
-          <w:b/>
-          <w:color w:val="auto"/>
-          <w:spacing w:val="0"/>
-          <w:position w:val="0"/>
-          <w:sz w:val="28"/>
-          <w:shd w:fill="auto" w:val="clear"/>
-        </w:rPr>
-        <w:t xml:space="preserve">docker stop (id/nome do container): pausa a execu</w:t>
-      </w:r>
-      <w:r>
-        <w:rPr>
-          <w:rFonts w:ascii="Calibri" w:hAnsi="Calibri" w:cs="Calibri" w:eastAsia="Calibri"/>
-          <w:b/>
-          <w:color w:val="auto"/>
-          <w:spacing w:val="0"/>
-          <w:position w:val="0"/>
-          <w:sz w:val="28"/>
-          <w:shd w:fill="auto" w:val="clear"/>
-        </w:rPr>
-        <w:t xml:space="preserve">ção do container </w:t>
+        <w:t xml:space="preserve">–</w:t>
+      </w:r>
+      <w:r>
+        <w:rPr>
+          <w:rFonts w:ascii="Calibri" w:hAnsi="Calibri" w:cs="Calibri" w:eastAsia="Calibri"/>
+          <w:b/>
+          <w:color w:val="auto"/>
+          <w:spacing w:val="0"/>
+          <w:position w:val="0"/>
+          <w:sz w:val="28"/>
+          <w:shd w:fill="auto" w:val="clear"/>
+        </w:rPr>
+        <w:t xml:space="preserve">it (id/nome do container) bash: entra no terminal do container  </w:t>
+      </w:r>
+    </w:p>
+    <w:p>
+      <w:pPr>
+        <w:spacing w:before="0" w:after="160" w:line="259"/>
+        <w:ind w:right="0" w:left="0" w:firstLine="0"/>
+        <w:jc w:val="left"/>
+        <w:rPr>
+          <w:rFonts w:ascii="Calibri" w:hAnsi="Calibri" w:cs="Calibri" w:eastAsia="Calibri"/>
+          <w:b/>
+          <w:color w:val="auto"/>
+          <w:spacing w:val="0"/>
+          <w:position w:val="0"/>
+          <w:sz w:val="28"/>
+          <w:shd w:fill="auto" w:val="clear"/>
+        </w:rPr>
+      </w:pPr>
+      <w:r>
+        <w:rPr>
+          <w:rFonts w:ascii="Calibri" w:hAnsi="Calibri" w:cs="Calibri" w:eastAsia="Calibri"/>
+          <w:b/>
+          <w:color w:val="auto"/>
+          <w:spacing w:val="0"/>
+          <w:position w:val="0"/>
+          <w:sz w:val="28"/>
+          <w:shd w:fill="auto" w:val="clear"/>
+        </w:rPr>
+        <w:t xml:space="preserve">docker stop (id/nome do container): pausa a execução do container </w:t>
       </w:r>
     </w:p>
     <w:p>
@@ -639,7 +639,91 @@
           <w:sz w:val="28"/>
           <w:shd w:fill="auto" w:val="clear"/>
         </w:rPr>
-        <w:t xml:space="preserve">–a –i (id/nome do container): inicia novamente o container e fica com acesso ao seu output (entra no terminal do ubuntu no caso de um container criado com o comando “bash”) </w:t>
+        <w:t xml:space="preserve">–</w:t>
+      </w:r>
+      <w:r>
+        <w:rPr>
+          <w:rFonts w:ascii="Calibri" w:hAnsi="Calibri" w:cs="Calibri" w:eastAsia="Calibri"/>
+          <w:b/>
+          <w:color w:val="auto"/>
+          <w:spacing w:val="0"/>
+          <w:position w:val="0"/>
+          <w:sz w:val="28"/>
+          <w:shd w:fill="auto" w:val="clear"/>
+        </w:rPr>
+        <w:t xml:space="preserve">a </w:t>
+      </w:r>
+      <w:r>
+        <w:rPr>
+          <w:rFonts w:ascii="Calibri" w:hAnsi="Calibri" w:cs="Calibri" w:eastAsia="Calibri"/>
+          <w:b/>
+          <w:color w:val="auto"/>
+          <w:spacing w:val="0"/>
+          <w:position w:val="0"/>
+          <w:sz w:val="28"/>
+          <w:shd w:fill="auto" w:val="clear"/>
+        </w:rPr>
+        <w:t xml:space="preserve">–</w:t>
+      </w:r>
+      <w:r>
+        <w:rPr>
+          <w:rFonts w:ascii="Calibri" w:hAnsi="Calibri" w:cs="Calibri" w:eastAsia="Calibri"/>
+          <w:b/>
+          <w:color w:val="auto"/>
+          <w:spacing w:val="0"/>
+          <w:position w:val="0"/>
+          <w:sz w:val="28"/>
+          <w:shd w:fill="auto" w:val="clear"/>
+        </w:rPr>
+        <w:t xml:space="preserve">i (id/nome do container): inicia novamente o container e fica com acesso ao seu output (entra no terminal do ubuntu no caso de um container criado com o comando </w:t>
+      </w:r>
+      <w:r>
+        <w:rPr>
+          <w:rFonts w:ascii="Calibri" w:hAnsi="Calibri" w:cs="Calibri" w:eastAsia="Calibri"/>
+          <w:b/>
+          <w:color w:val="auto"/>
+          <w:spacing w:val="0"/>
+          <w:position w:val="0"/>
+          <w:sz w:val="28"/>
+          <w:shd w:fill="auto" w:val="clear"/>
+        </w:rPr>
+        <w:t xml:space="preserve">“</w:t>
+      </w:r>
+      <w:r>
+        <w:rPr>
+          <w:rFonts w:ascii="Calibri" w:hAnsi="Calibri" w:cs="Calibri" w:eastAsia="Calibri"/>
+          <w:b/>
+          <w:color w:val="auto"/>
+          <w:spacing w:val="0"/>
+          <w:position w:val="0"/>
+          <w:sz w:val="28"/>
+          <w:shd w:fill="auto" w:val="clear"/>
+        </w:rPr>
+        <w:t xml:space="preserve">bash</w:t>
+      </w:r>
+      <w:r>
+        <w:rPr>
+          <w:rFonts w:ascii="Calibri" w:hAnsi="Calibri" w:cs="Calibri" w:eastAsia="Calibri"/>
+          <w:b/>
+          <w:color w:val="auto"/>
+          <w:spacing w:val="0"/>
+          <w:position w:val="0"/>
+          <w:sz w:val="28"/>
+          <w:shd w:fill="auto" w:val="clear"/>
+        </w:rPr>
+        <w:t xml:space="preserve">”</w:t>
+      </w:r>
+      <w:r>
+        <w:rPr>
+          <w:rFonts w:ascii="Calibri" w:hAnsi="Calibri" w:cs="Calibri" w:eastAsia="Calibri"/>
+          <w:b/>
+          <w:color w:val="auto"/>
+          <w:spacing w:val="0"/>
+          <w:position w:val="0"/>
+          <w:sz w:val="28"/>
+          <w:shd w:fill="auto" w:val="clear"/>
+        </w:rPr>
+        <w:t xml:space="preserve">) </w:t>
       </w:r>
     </w:p>
     <w:p>
@@ -711,19 +795,7 @@
           <w:sz w:val="32"/>
           <w:shd w:fill="auto" w:val="clear"/>
         </w:rPr>
-        <w:t xml:space="preserve">Parte 3: Cria</w:t>
-      </w:r>
-      <w:r>
-        <w:rPr>
-          <w:rFonts w:ascii="Calibri" w:hAnsi="Calibri" w:cs="Calibri" w:eastAsia="Calibri"/>
-          <w:b/>
-          <w:color w:val="auto"/>
-          <w:spacing w:val="0"/>
-          <w:position w:val="0"/>
-          <w:sz w:val="32"/>
-          <w:shd w:fill="auto" w:val="clear"/>
-        </w:rPr>
-        <w:t xml:space="preserve">ção de imagens </w:t>
+        <w:t xml:space="preserve">Parte 3: Criação de imagens </w:t>
       </w:r>
     </w:p>
     <w:p>
@@ -890,7 +962,43 @@
           <w:sz w:val="28"/>
           <w:shd w:fill="auto" w:val="clear"/>
         </w:rPr>
-        <w:t xml:space="preserve">–p 8080:80 –p 8443:443 -d dockersamples/static-site </w:t>
+        <w:t xml:space="preserve">–</w:t>
+      </w:r>
+      <w:r>
+        <w:rPr>
+          <w:rFonts w:ascii="Calibri" w:hAnsi="Calibri" w:cs="Calibri" w:eastAsia="Calibri"/>
+          <w:b/>
+          <w:color w:val="auto"/>
+          <w:spacing w:val="0"/>
+          <w:position w:val="0"/>
+          <w:sz w:val="28"/>
+          <w:shd w:fill="auto" w:val="clear"/>
+        </w:rPr>
+        <w:t xml:space="preserve">p 8080:80 </w:t>
+      </w:r>
+      <w:r>
+        <w:rPr>
+          <w:rFonts w:ascii="Calibri" w:hAnsi="Calibri" w:cs="Calibri" w:eastAsia="Calibri"/>
+          <w:b/>
+          <w:color w:val="auto"/>
+          <w:spacing w:val="0"/>
+          <w:position w:val="0"/>
+          <w:sz w:val="28"/>
+          <w:shd w:fill="auto" w:val="clear"/>
+        </w:rPr>
+        <w:t xml:space="preserve">–</w:t>
+      </w:r>
+      <w:r>
+        <w:rPr>
+          <w:rFonts w:ascii="Calibri" w:hAnsi="Calibri" w:cs="Calibri" w:eastAsia="Calibri"/>
+          <w:b/>
+          <w:color w:val="auto"/>
+          <w:spacing w:val="0"/>
+          <w:position w:val="0"/>
+          <w:sz w:val="28"/>
+          <w:shd w:fill="auto" w:val="clear"/>
+        </w:rPr>
+        <w:t xml:space="preserve">p 8443:443 -d dockersamples/static-site </w:t>
       </w:r>
     </w:p>
     <w:p>
@@ -919,19 +1027,7 @@
           <w:shd w:fill="auto" w:val="clear"/>
         </w:rPr>
         <w:tab/>
-        <w:t xml:space="preserve">-p: mapeia a porta do host na porta do container, permitindo o acesso pelo host (localhost:8080 acessa o site criado pela imagem dockersamples/static-site que est</w:t>
-      </w:r>
-      <w:r>
-        <w:rPr>
-          <w:rFonts w:ascii="Calibri" w:hAnsi="Calibri" w:cs="Calibri" w:eastAsia="Calibri"/>
-          <w:b/>
-          <w:color w:val="auto"/>
-          <w:spacing w:val="0"/>
-          <w:position w:val="0"/>
-          <w:sz w:val="28"/>
-          <w:shd w:fill="auto" w:val="clear"/>
-        </w:rPr>
-        <w:t xml:space="preserve">á rodando no container) </w:t>
+        <w:t xml:space="preserve">-p: mapeia a porta do host na porta do container, permitindo o acesso pelo host (localhost:8080 acessa o site criado pela imagem dockersamples/static-site que está rodando no container) </w:t>
       </w:r>
     </w:p>
     <w:p>
@@ -1274,19 +1370,19 @@
           <w:sz w:val="28"/>
           <w:shd w:fill="auto" w:val="clear"/>
         </w:rPr>
-        <w:t xml:space="preserve">–t liliantavares/nginx:1.0.0 . (constr</w:t>
-      </w:r>
-      <w:r>
-        <w:rPr>
-          <w:rFonts w:ascii="Calibri" w:hAnsi="Calibri" w:cs="Calibri" w:eastAsia="Calibri"/>
-          <w:b/>
-          <w:color w:val="auto"/>
-          <w:spacing w:val="0"/>
-          <w:position w:val="0"/>
-          <w:sz w:val="28"/>
-          <w:shd w:fill="auto" w:val="clear"/>
-        </w:rPr>
-        <w:t xml:space="preserve">ói uma imagem a partir de um arquivo de instruções de construção de imagem (Dockerfile) </w:t>
+        <w:t xml:space="preserve">–</w:t>
+      </w:r>
+      <w:r>
+        <w:rPr>
+          <w:rFonts w:ascii="Calibri" w:hAnsi="Calibri" w:cs="Calibri" w:eastAsia="Calibri"/>
+          <w:b/>
+          <w:color w:val="auto"/>
+          <w:spacing w:val="0"/>
+          <w:position w:val="0"/>
+          <w:sz w:val="28"/>
+          <w:shd w:fill="auto" w:val="clear"/>
+        </w:rPr>
+        <w:t xml:space="preserve">t liliantavares/nginx:1.0.0 . (constrói uma imagem a partir de um arquivo de instruções de construção de imagem (Dockerfile) </w:t>
       </w:r>
     </w:p>
     <w:p>
@@ -1384,19 +1480,19 @@
           <w:sz w:val="28"/>
           <w:shd w:fill="auto" w:val="clear"/>
         </w:rPr>
-        <w:t xml:space="preserve">–f para passar o nome do arquivo de instru</w:t>
-      </w:r>
-      <w:r>
-        <w:rPr>
-          <w:rFonts w:ascii="Calibri" w:hAnsi="Calibri" w:cs="Calibri" w:eastAsia="Calibri"/>
-          <w:b/>
-          <w:color w:val="auto"/>
-          <w:spacing w:val="0"/>
-          <w:position w:val="0"/>
-          <w:sz w:val="28"/>
-          <w:shd w:fill="auto" w:val="clear"/>
-        </w:rPr>
-        <w:t xml:space="preserve">çoes (-f nome_do_arquivo.dockerfile) </w:t>
+        <w:t xml:space="preserve">–</w:t>
+      </w:r>
+      <w:r>
+        <w:rPr>
+          <w:rFonts w:ascii="Calibri" w:hAnsi="Calibri" w:cs="Calibri" w:eastAsia="Calibri"/>
+          <w:b/>
+          <w:color w:val="auto"/>
+          <w:spacing w:val="0"/>
+          <w:position w:val="0"/>
+          <w:sz w:val="28"/>
+          <w:shd w:fill="auto" w:val="clear"/>
+        </w:rPr>
+        <w:t xml:space="preserve">f para passar o nome do arquivo de instruçoes (-f nome_do_arquivo.dockerfile) </w:t>
       </w:r>
     </w:p>
     <w:p>
@@ -1436,36 +1532,676 @@
           <w:sz w:val="28"/>
           <w:shd w:fill="auto" w:val="clear"/>
         </w:rPr>
-        <w:t xml:space="preserve">–d –p 8080:80 liliantavares/nginx:1.0.0 (executa container da imagem) </w:t>
-      </w:r>
-    </w:p>
-    <w:p>
-      <w:pPr>
-        <w:spacing w:before="0" w:after="160" w:line="259"/>
-        <w:ind w:right="0" w:left="0" w:firstLine="0"/>
-        <w:jc w:val="left"/>
-        <w:rPr>
-          <w:rFonts w:ascii="Calibri" w:hAnsi="Calibri" w:cs="Calibri" w:eastAsia="Calibri"/>
-          <w:b/>
-          <w:color w:val="auto"/>
-          <w:spacing w:val="0"/>
-          <w:position w:val="0"/>
-          <w:sz w:val="28"/>
-          <w:shd w:fill="auto" w:val="clear"/>
-        </w:rPr>
-      </w:pPr>
-      <w:r>
-        <w:rPr>
-          <w:rFonts w:ascii="Calibri" w:hAnsi="Calibri" w:cs="Calibri" w:eastAsia="Calibri"/>
-          <w:b/>
-          <w:color w:val="auto"/>
-          <w:spacing w:val="0"/>
-          <w:position w:val="0"/>
-          <w:sz w:val="28"/>
+        <w:t xml:space="preserve">–</w:t>
+      </w:r>
+      <w:r>
+        <w:rPr>
+          <w:rFonts w:ascii="Calibri" w:hAnsi="Calibri" w:cs="Calibri" w:eastAsia="Calibri"/>
+          <w:b/>
+          <w:color w:val="auto"/>
+          <w:spacing w:val="0"/>
+          <w:position w:val="0"/>
+          <w:sz w:val="28"/>
+          <w:shd w:fill="auto" w:val="clear"/>
+        </w:rPr>
+        <w:t xml:space="preserve">d </w:t>
+      </w:r>
+      <w:r>
+        <w:rPr>
+          <w:rFonts w:ascii="Calibri" w:hAnsi="Calibri" w:cs="Calibri" w:eastAsia="Calibri"/>
+          <w:b/>
+          <w:color w:val="auto"/>
+          <w:spacing w:val="0"/>
+          <w:position w:val="0"/>
+          <w:sz w:val="28"/>
+          <w:shd w:fill="auto" w:val="clear"/>
+        </w:rPr>
+        <w:t xml:space="preserve">–</w:t>
+      </w:r>
+      <w:r>
+        <w:rPr>
+          <w:rFonts w:ascii="Calibri" w:hAnsi="Calibri" w:cs="Calibri" w:eastAsia="Calibri"/>
+          <w:b/>
+          <w:color w:val="auto"/>
+          <w:spacing w:val="0"/>
+          <w:position w:val="0"/>
+          <w:sz w:val="28"/>
+          <w:shd w:fill="auto" w:val="clear"/>
+        </w:rPr>
+        <w:t xml:space="preserve">p 8080:80 liliantavares/nginx:1.0.0 (executa container da imagem) </w:t>
+      </w:r>
+    </w:p>
+    <w:p>
+      <w:pPr>
+        <w:spacing w:before="0" w:after="160" w:line="259"/>
+        <w:ind w:right="0" w:left="0" w:firstLine="0"/>
+        <w:jc w:val="left"/>
+        <w:rPr>
+          <w:rFonts w:ascii="Calibri" w:hAnsi="Calibri" w:cs="Calibri" w:eastAsia="Calibri"/>
+          <w:b/>
+          <w:color w:val="auto"/>
+          <w:spacing w:val="0"/>
+          <w:position w:val="0"/>
+          <w:sz w:val="28"/>
+          <w:shd w:fill="auto" w:val="clear"/>
+        </w:rPr>
+      </w:pPr>
+      <w:r>
+        <w:rPr>
+          <w:rFonts w:ascii="Calibri" w:hAnsi="Calibri" w:cs="Calibri" w:eastAsia="Calibri"/>
+          <w:b/>
+          <w:color w:val="auto"/>
+          <w:spacing w:val="0"/>
+          <w:position w:val="0"/>
+          <w:sz w:val="28"/>
+          <w:shd w:fill="auto" w:val="clear"/>
+        </w:rPr>
+        <w:t xml:space="preserve">docker run </w:t>
+      </w:r>
+      <w:r>
+        <w:rPr>
+          <w:rFonts w:ascii="Calibri" w:hAnsi="Calibri" w:cs="Calibri" w:eastAsia="Calibri"/>
+          <w:b/>
+          <w:color w:val="auto"/>
+          <w:spacing w:val="0"/>
+          <w:position w:val="0"/>
+          <w:sz w:val="28"/>
+          <w:shd w:fill="auto" w:val="clear"/>
+        </w:rPr>
+        <w:t xml:space="preserve">–</w:t>
+      </w:r>
+      <w:r>
+        <w:rPr>
+          <w:rFonts w:ascii="Calibri" w:hAnsi="Calibri" w:cs="Calibri" w:eastAsia="Calibri"/>
+          <w:b/>
+          <w:color w:val="auto"/>
+          <w:spacing w:val="0"/>
+          <w:position w:val="0"/>
+          <w:sz w:val="28"/>
+          <w:shd w:fill="auto" w:val="clear"/>
+        </w:rPr>
+        <w:t xml:space="preserve">d </w:t>
+      </w:r>
+      <w:r>
+        <w:rPr>
+          <w:rFonts w:ascii="Calibri" w:hAnsi="Calibri" w:cs="Calibri" w:eastAsia="Calibri"/>
+          <w:b/>
+          <w:color w:val="auto"/>
+          <w:spacing w:val="0"/>
+          <w:position w:val="0"/>
+          <w:sz w:val="28"/>
+          <w:shd w:fill="auto" w:val="clear"/>
+        </w:rPr>
+        <w:t xml:space="preserve">–</w:t>
+      </w:r>
+      <w:r>
+        <w:rPr>
+          <w:rFonts w:ascii="Calibri" w:hAnsi="Calibri" w:cs="Calibri" w:eastAsia="Calibri"/>
+          <w:b/>
+          <w:color w:val="auto"/>
+          <w:spacing w:val="0"/>
+          <w:position w:val="0"/>
+          <w:sz w:val="28"/>
+          <w:shd w:fill="auto" w:val="clear"/>
+        </w:rPr>
+        <w:t xml:space="preserve">p 8081:80 -v /home/liliantavares/dev/infra/docker/devops-curso/site/SuperSite:/usr/share/nginx/html --name SuperSite liliantavares/nginx:1.0.0 (construindo um novo container a partir da imagem que já foi criada; caminho do host(pastaSuperSite) aponta pra pasta do nginx)</w:t>
+      </w:r>
+    </w:p>
+    <w:p>
+      <w:pPr>
+        <w:spacing w:before="0" w:after="160" w:line="259"/>
+        <w:ind w:right="0" w:left="0" w:firstLine="0"/>
+        <w:jc w:val="left"/>
+        <w:rPr>
+          <w:rFonts w:ascii="Calibri" w:hAnsi="Calibri" w:cs="Calibri" w:eastAsia="Calibri"/>
+          <w:b/>
+          <w:color w:val="auto"/>
+          <w:spacing w:val="0"/>
+          <w:position w:val="0"/>
+          <w:sz w:val="28"/>
+          <w:shd w:fill="auto" w:val="clear"/>
+        </w:rPr>
+      </w:pPr>
+    </w:p>
+    <w:p>
+      <w:pPr>
+        <w:spacing w:before="0" w:after="160" w:line="259"/>
+        <w:ind w:right="0" w:left="0" w:firstLine="0"/>
+        <w:jc w:val="left"/>
+        <w:rPr>
+          <w:rFonts w:ascii="Calibri" w:hAnsi="Calibri" w:cs="Calibri" w:eastAsia="Calibri"/>
+          <w:b/>
+          <w:color w:val="auto"/>
+          <w:spacing w:val="0"/>
+          <w:position w:val="0"/>
+          <w:sz w:val="28"/>
+          <w:shd w:fill="auto" w:val="clear"/>
+        </w:rPr>
+      </w:pPr>
+      <w:r>
+        <w:rPr>
+          <w:rFonts w:ascii="Calibri" w:hAnsi="Calibri" w:cs="Calibri" w:eastAsia="Calibri"/>
+          <w:b/>
+          <w:color w:val="auto"/>
+          <w:spacing w:val="0"/>
+          <w:position w:val="0"/>
+          <w:sz w:val="28"/>
+          <w:shd w:fill="auto" w:val="clear"/>
+        </w:rPr>
+        <w:t xml:space="preserve">docker run </w:t>
+      </w:r>
+      <w:r>
+        <w:rPr>
+          <w:rFonts w:ascii="Calibri" w:hAnsi="Calibri" w:cs="Calibri" w:eastAsia="Calibri"/>
+          <w:b/>
+          <w:color w:val="auto"/>
+          <w:spacing w:val="0"/>
+          <w:position w:val="0"/>
+          <w:sz w:val="28"/>
+          <w:shd w:fill="auto" w:val="clear"/>
+        </w:rPr>
+        <w:t xml:space="preserve">–</w:t>
+      </w:r>
+      <w:r>
+        <w:rPr>
+          <w:rFonts w:ascii="Calibri" w:hAnsi="Calibri" w:cs="Calibri" w:eastAsia="Calibri"/>
+          <w:b/>
+          <w:color w:val="auto"/>
+          <w:spacing w:val="0"/>
+          <w:position w:val="0"/>
+          <w:sz w:val="28"/>
+          <w:shd w:fill="auto" w:val="clear"/>
+        </w:rPr>
+        <w:t xml:space="preserve">d </w:t>
+      </w:r>
+      <w:r>
+        <w:rPr>
+          <w:rFonts w:ascii="Calibri" w:hAnsi="Calibri" w:cs="Calibri" w:eastAsia="Calibri"/>
+          <w:b/>
+          <w:color w:val="auto"/>
+          <w:spacing w:val="0"/>
+          <w:position w:val="0"/>
+          <w:sz w:val="28"/>
+          <w:shd w:fill="auto" w:val="clear"/>
+        </w:rPr>
+        <w:t xml:space="preserve">–</w:t>
+      </w:r>
+      <w:r>
+        <w:rPr>
+          <w:rFonts w:ascii="Calibri" w:hAnsi="Calibri" w:cs="Calibri" w:eastAsia="Calibri"/>
+          <w:b/>
+          <w:color w:val="auto"/>
+          <w:spacing w:val="0"/>
+          <w:position w:val="0"/>
+          <w:sz w:val="28"/>
+          <w:shd w:fill="auto" w:val="clear"/>
+        </w:rPr>
+        <w:t xml:space="preserve">p 8082:80 -v /home/liliantavares/dev/infra/docker/devops-curso/site/MegaSite:/usr/share/nginx/html --name MegaSite liliantavares/nginx:1.0.0 (construindo um novo container a partir da imagem que já foi criada; caminho do host(pasta MegaSite) aponta pra pasta do nginx)</w:t>
+      </w:r>
+    </w:p>
+    <w:p>
+      <w:pPr>
+        <w:spacing w:before="0" w:after="160" w:line="259"/>
+        <w:ind w:right="0" w:left="0" w:firstLine="0"/>
+        <w:jc w:val="left"/>
+        <w:rPr>
+          <w:rFonts w:ascii="Calibri" w:hAnsi="Calibri" w:cs="Calibri" w:eastAsia="Calibri"/>
+          <w:b/>
+          <w:color w:val="auto"/>
+          <w:spacing w:val="0"/>
+          <w:position w:val="0"/>
+          <w:sz w:val="28"/>
+          <w:shd w:fill="auto" w:val="clear"/>
+        </w:rPr>
+      </w:pPr>
+      <w:r>
+        <w:rPr>
+          <w:rFonts w:ascii="Calibri" w:hAnsi="Calibri" w:cs="Calibri" w:eastAsia="Calibri"/>
+          <w:b/>
+          <w:color w:val="auto"/>
+          <w:spacing w:val="0"/>
+          <w:position w:val="0"/>
+          <w:sz w:val="28"/>
+          <w:shd w:fill="auto" w:val="clear"/>
+        </w:rPr>
+        <w:t xml:space="preserve">especifica com a mesma imagem diversos diretorios</w:t>
+      </w:r>
+    </w:p>
+    <w:p>
+      <w:pPr>
+        <w:spacing w:before="0" w:after="160" w:line="259"/>
+        <w:ind w:right="0" w:left="0" w:firstLine="0"/>
+        <w:jc w:val="left"/>
+        <w:rPr>
+          <w:rFonts w:ascii="Calibri" w:hAnsi="Calibri" w:cs="Calibri" w:eastAsia="Calibri"/>
+          <w:b/>
+          <w:color w:val="auto"/>
+          <w:spacing w:val="0"/>
+          <w:position w:val="0"/>
+          <w:sz w:val="28"/>
+          <w:shd w:fill="auto" w:val="clear"/>
+        </w:rPr>
+      </w:pPr>
+      <w:r>
+        <w:rPr>
+          <w:rFonts w:ascii="Calibri" w:hAnsi="Calibri" w:cs="Calibri" w:eastAsia="Calibri"/>
+          <w:b/>
+          <w:color w:val="auto"/>
+          <w:spacing w:val="0"/>
+          <w:position w:val="0"/>
+          <w:sz w:val="28"/>
+          <w:shd w:fill="auto" w:val="clear"/>
+        </w:rPr>
+        <w:t xml:space="preserve">nesse caso temos no momento 3 sites rodando com a mesma imagem </w:t>
+      </w:r>
+    </w:p>
+    <w:p>
+      <w:pPr>
+        <w:spacing w:before="0" w:after="160" w:line="259"/>
+        <w:ind w:right="0" w:left="0" w:firstLine="0"/>
+        <w:jc w:val="left"/>
+        <w:rPr>
+          <w:rFonts w:ascii="Calibri" w:hAnsi="Calibri" w:cs="Calibri" w:eastAsia="Calibri"/>
+          <w:b/>
+          <w:color w:val="auto"/>
+          <w:spacing w:val="0"/>
+          <w:position w:val="0"/>
+          <w:sz w:val="28"/>
+          <w:shd w:fill="auto" w:val="clear"/>
+        </w:rPr>
+      </w:pPr>
+      <w:r>
+        <w:rPr>
+          <w:rFonts w:ascii="Calibri" w:hAnsi="Calibri" w:cs="Calibri" w:eastAsia="Calibri"/>
+          <w:b/>
+          <w:color w:val="auto"/>
+          <w:spacing w:val="0"/>
+          <w:position w:val="0"/>
+          <w:sz w:val="28"/>
+          <w:shd w:fill="auto" w:val="clear"/>
+        </w:rPr>
+        <w:t xml:space="preserve">com uma imagem criada e construida podemos criar quantos containers quisermos, pois é nela que ficam todas as configuraçoes necessarias </w:t>
+      </w:r>
+    </w:p>
+    <w:p>
+      <w:pPr>
+        <w:spacing w:before="0" w:after="160" w:line="259"/>
+        <w:ind w:right="0" w:left="0" w:firstLine="0"/>
+        <w:jc w:val="left"/>
+        <w:rPr>
+          <w:rFonts w:ascii="Calibri" w:hAnsi="Calibri" w:cs="Calibri" w:eastAsia="Calibri"/>
+          <w:b/>
+          <w:color w:val="auto"/>
+          <w:spacing w:val="0"/>
+          <w:position w:val="0"/>
+          <w:sz w:val="32"/>
+          <w:shd w:fill="auto" w:val="clear"/>
+        </w:rPr>
+      </w:pPr>
+      <w:r>
+        <w:rPr>
+          <w:rFonts w:ascii="Calibri" w:hAnsi="Calibri" w:cs="Calibri" w:eastAsia="Calibri"/>
+          <w:b/>
+          <w:color w:val="auto"/>
+          <w:spacing w:val="0"/>
+          <w:position w:val="0"/>
+          <w:sz w:val="32"/>
+          <w:shd w:fill="auto" w:val="clear"/>
+        </w:rPr>
+        <w:t xml:space="preserve">Parte 5: Configurações de redes para os containers</w:t>
+      </w:r>
+    </w:p>
+    <w:p>
+      <w:pPr>
+        <w:spacing w:before="0" w:after="160" w:line="259"/>
+        <w:ind w:right="0" w:left="0" w:firstLine="0"/>
+        <w:jc w:val="left"/>
+        <w:rPr>
+          <w:rFonts w:ascii="Calibri" w:hAnsi="Calibri" w:cs="Calibri" w:eastAsia="Calibri"/>
+          <w:b/>
+          <w:color w:val="auto"/>
+          <w:spacing w:val="0"/>
+          <w:position w:val="0"/>
+          <w:sz w:val="32"/>
+          <w:shd w:fill="auto" w:val="clear"/>
+        </w:rPr>
+      </w:pPr>
+      <w:r>
+        <w:rPr>
+          <w:rFonts w:ascii="Calibri" w:hAnsi="Calibri" w:cs="Calibri" w:eastAsia="Calibri"/>
+          <w:b/>
+          <w:color w:val="auto"/>
+          <w:spacing w:val="0"/>
+          <w:position w:val="0"/>
+          <w:sz w:val="32"/>
+          <w:shd w:fill="auto" w:val="clear"/>
+        </w:rPr>
+        <w:t xml:space="preserve">docker ps -q: exibe somente os ids dos containers que temos em execucao</w:t>
+      </w:r>
+    </w:p>
+    <w:p>
+      <w:pPr>
+        <w:spacing w:before="0" w:after="160" w:line="259"/>
+        <w:ind w:right="0" w:left="0" w:firstLine="0"/>
+        <w:jc w:val="left"/>
+        <w:rPr>
+          <w:rFonts w:ascii="Calibri" w:hAnsi="Calibri" w:cs="Calibri" w:eastAsia="Calibri"/>
+          <w:b/>
+          <w:color w:val="auto"/>
+          <w:spacing w:val="0"/>
+          <w:position w:val="0"/>
+          <w:sz w:val="32"/>
+          <w:shd w:fill="auto" w:val="clear"/>
+        </w:rPr>
+      </w:pPr>
+      <w:r>
+        <w:rPr>
+          <w:rFonts w:ascii="Calibri" w:hAnsi="Calibri" w:cs="Calibri" w:eastAsia="Calibri"/>
+          <w:b/>
+          <w:color w:val="auto"/>
+          <w:spacing w:val="0"/>
+          <w:position w:val="0"/>
+          <w:sz w:val="32"/>
+          <w:shd w:fill="auto" w:val="clear"/>
+        </w:rPr>
+        <w:t xml:space="preserve">docker stop $(docker ps-q): da stop em todos os containers em execução  </w:t>
+      </w:r>
+    </w:p>
+    <w:p>
+      <w:pPr>
+        <w:spacing w:before="0" w:after="160" w:line="259"/>
+        <w:ind w:right="0" w:left="0" w:firstLine="0"/>
+        <w:jc w:val="left"/>
+        <w:rPr>
+          <w:rFonts w:ascii="Calibri" w:hAnsi="Calibri" w:cs="Calibri" w:eastAsia="Calibri"/>
+          <w:b/>
+          <w:color w:val="auto"/>
+          <w:spacing w:val="0"/>
+          <w:position w:val="0"/>
+          <w:sz w:val="32"/>
+          <w:shd w:fill="auto" w:val="clear"/>
+        </w:rPr>
+      </w:pPr>
+      <w:r>
+        <w:rPr>
+          <w:rFonts w:ascii="Calibri" w:hAnsi="Calibri" w:cs="Calibri" w:eastAsia="Calibri"/>
+          <w:b/>
+          <w:color w:val="auto"/>
+          <w:spacing w:val="0"/>
+          <w:position w:val="0"/>
+          <w:sz w:val="32"/>
+          <w:shd w:fill="auto" w:val="clear"/>
+        </w:rPr>
+        <w:t xml:space="preserve">docker exec -t MegaSite bash: abri o bash do container MegaSite</w:t>
+      </w:r>
+    </w:p>
+    <w:p>
+      <w:pPr>
+        <w:spacing w:before="0" w:after="160" w:line="259"/>
+        <w:ind w:right="0" w:left="0" w:firstLine="0"/>
+        <w:jc w:val="left"/>
+        <w:rPr>
+          <w:rFonts w:ascii="Calibri" w:hAnsi="Calibri" w:cs="Calibri" w:eastAsia="Calibri"/>
+          <w:b/>
+          <w:color w:val="auto"/>
+          <w:spacing w:val="0"/>
+          <w:position w:val="0"/>
+          <w:sz w:val="32"/>
+          <w:shd w:fill="auto" w:val="clear"/>
+        </w:rPr>
+      </w:pPr>
+      <w:r>
+        <w:rPr>
+          <w:rFonts w:ascii="Calibri" w:hAnsi="Calibri" w:cs="Calibri" w:eastAsia="Calibri"/>
+          <w:b/>
+          <w:color w:val="auto"/>
+          <w:spacing w:val="0"/>
+          <w:position w:val="0"/>
+          <w:sz w:val="32"/>
+          <w:shd w:fill="auto" w:val="clear"/>
+        </w:rPr>
+        <w:t xml:space="preserve">hostname </w:t>
+      </w:r>
+      <w:r>
+        <w:rPr>
+          <w:rFonts w:ascii="Calibri" w:hAnsi="Calibri" w:cs="Calibri" w:eastAsia="Calibri"/>
+          <w:b/>
+          <w:color w:val="auto"/>
+          <w:spacing w:val="0"/>
+          <w:position w:val="0"/>
+          <w:sz w:val="32"/>
+          <w:shd w:fill="auto" w:val="clear"/>
+        </w:rPr>
+        <w:t xml:space="preserve">–i: dentro do bash do container MegaSite exibe o ip do mesmo </w:t>
+      </w:r>
+    </w:p>
+    <w:p>
+      <w:pPr>
+        <w:spacing w:before="0" w:after="160" w:line="259"/>
+        <w:ind w:right="0" w:left="0" w:firstLine="0"/>
+        <w:jc w:val="left"/>
+        <w:rPr>
+          <w:rFonts w:ascii="Calibri" w:hAnsi="Calibri" w:cs="Calibri" w:eastAsia="Calibri"/>
+          <w:b/>
+          <w:color w:val="auto"/>
+          <w:spacing w:val="0"/>
+          <w:position w:val="0"/>
+          <w:sz w:val="32"/>
+          <w:shd w:fill="auto" w:val="clear"/>
+        </w:rPr>
+      </w:pPr>
+      <w:r>
+        <w:rPr>
+          <w:rFonts w:ascii="Calibri" w:hAnsi="Calibri" w:cs="Calibri" w:eastAsia="Calibri"/>
+          <w:b/>
+          <w:color w:val="auto"/>
+          <w:spacing w:val="0"/>
+          <w:position w:val="0"/>
+          <w:sz w:val="32"/>
+          <w:shd w:fill="auto" w:val="clear"/>
+        </w:rPr>
+        <w:t xml:space="preserve">172.17.0.2 </w:t>
+      </w:r>
+    </w:p>
+    <w:p>
+      <w:pPr>
+        <w:spacing w:before="0" w:after="160" w:line="259"/>
+        <w:ind w:right="0" w:left="0" w:firstLine="0"/>
+        <w:jc w:val="left"/>
+        <w:rPr>
+          <w:rFonts w:ascii="Calibri" w:hAnsi="Calibri" w:cs="Calibri" w:eastAsia="Calibri"/>
+          <w:b/>
+          <w:color w:val="auto"/>
+          <w:spacing w:val="0"/>
+          <w:position w:val="0"/>
+          <w:sz w:val="32"/>
+          <w:shd w:fill="auto" w:val="clear"/>
+        </w:rPr>
+      </w:pPr>
+      <w:r>
+        <w:rPr>
+          <w:rFonts w:ascii="Calibri" w:hAnsi="Calibri" w:cs="Calibri" w:eastAsia="Calibri"/>
+          <w:b/>
+          <w:color w:val="auto"/>
+          <w:spacing w:val="0"/>
+          <w:position w:val="0"/>
+          <w:sz w:val="32"/>
+          <w:shd w:fill="auto" w:val="clear"/>
+        </w:rPr>
+        <w:t xml:space="preserve">docker exec -t SuperSite bash: abri o bash do container SuperSite </w:t>
+      </w:r>
+    </w:p>
+    <w:p>
+      <w:pPr>
+        <w:spacing w:before="0" w:after="160" w:line="259"/>
+        <w:ind w:right="0" w:left="0" w:firstLine="0"/>
+        <w:jc w:val="left"/>
+        <w:rPr>
+          <w:rFonts w:ascii="Calibri" w:hAnsi="Calibri" w:cs="Calibri" w:eastAsia="Calibri"/>
+          <w:b/>
+          <w:color w:val="auto"/>
+          <w:spacing w:val="0"/>
+          <w:position w:val="0"/>
+          <w:sz w:val="32"/>
+          <w:shd w:fill="auto" w:val="clear"/>
+        </w:rPr>
+      </w:pPr>
+      <w:r>
+        <w:rPr>
+          <w:rFonts w:ascii="Calibri" w:hAnsi="Calibri" w:cs="Calibri" w:eastAsia="Calibri"/>
+          <w:b/>
+          <w:color w:val="auto"/>
+          <w:spacing w:val="0"/>
+          <w:position w:val="0"/>
+          <w:sz w:val="32"/>
+          <w:shd w:fill="auto" w:val="clear"/>
+        </w:rPr>
+        <w:t xml:space="preserve">hostname –i: dentro do bash do container SuperSite exibe o ip do mesmo </w:t>
+      </w:r>
+    </w:p>
+    <w:p>
+      <w:pPr>
+        <w:spacing w:before="0" w:after="160" w:line="259"/>
+        <w:ind w:right="0" w:left="0" w:firstLine="0"/>
+        <w:jc w:val="left"/>
+        <w:rPr>
+          <w:rFonts w:ascii="Calibri" w:hAnsi="Calibri" w:cs="Calibri" w:eastAsia="Calibri"/>
+          <w:b/>
+          <w:color w:val="auto"/>
+          <w:spacing w:val="0"/>
+          <w:position w:val="0"/>
+          <w:sz w:val="32"/>
+          <w:shd w:fill="auto" w:val="clear"/>
+        </w:rPr>
+      </w:pPr>
+      <w:r>
+        <w:rPr>
+          <w:rFonts w:ascii="Calibri" w:hAnsi="Calibri" w:cs="Calibri" w:eastAsia="Calibri"/>
+          <w:b/>
+          <w:color w:val="auto"/>
+          <w:spacing w:val="0"/>
+          <w:position w:val="0"/>
+          <w:sz w:val="32"/>
+          <w:shd w:fill="auto" w:val="clear"/>
+        </w:rPr>
+        <w:t xml:space="preserve">172.17.0.3 </w:t>
+      </w:r>
+    </w:p>
+    <w:p>
+      <w:pPr>
+        <w:spacing w:before="0" w:after="160" w:line="259"/>
+        <w:ind w:right="0" w:left="0" w:firstLine="0"/>
+        <w:jc w:val="left"/>
+        <w:rPr>
+          <w:rFonts w:ascii="Calibri" w:hAnsi="Calibri" w:cs="Calibri" w:eastAsia="Calibri"/>
+          <w:b/>
+          <w:color w:val="auto"/>
+          <w:spacing w:val="0"/>
+          <w:position w:val="0"/>
+          <w:sz w:val="32"/>
+          <w:shd w:fill="auto" w:val="clear"/>
+        </w:rPr>
+      </w:pPr>
+      <w:r>
+        <w:rPr>
+          <w:rFonts w:ascii="Calibri" w:hAnsi="Calibri" w:cs="Calibri" w:eastAsia="Calibri"/>
+          <w:b/>
+          <w:color w:val="auto"/>
+          <w:spacing w:val="0"/>
+          <w:position w:val="0"/>
+          <w:sz w:val="32"/>
+          <w:shd w:fill="auto" w:val="clear"/>
+        </w:rPr>
+        <w:t xml:space="preserve">ps: o docker cria uma rede pra ir adicionando os containers dentro dela; os containers tem acesso entre sim </w:t>
+      </w:r>
+    </w:p>
+    <w:p>
+      <w:pPr>
+        <w:spacing w:before="0" w:after="160" w:line="259"/>
+        <w:ind w:right="0" w:left="0" w:firstLine="0"/>
+        <w:jc w:val="left"/>
+        <w:rPr>
+          <w:rFonts w:ascii="Calibri" w:hAnsi="Calibri" w:cs="Calibri" w:eastAsia="Calibri"/>
+          <w:b/>
+          <w:color w:val="auto"/>
+          <w:spacing w:val="0"/>
+          <w:position w:val="0"/>
+          <w:sz w:val="32"/>
+          <w:shd w:fill="auto" w:val="clear"/>
+        </w:rPr>
+      </w:pPr>
+      <w:r>
+        <w:rPr>
+          <w:rFonts w:ascii="Calibri" w:hAnsi="Calibri" w:cs="Calibri" w:eastAsia="Calibri"/>
+          <w:b/>
+          <w:color w:val="auto"/>
+          <w:spacing w:val="0"/>
+          <w:position w:val="0"/>
+          <w:sz w:val="32"/>
+          <w:shd w:fill="auto" w:val="clear"/>
+        </w:rPr>
+        <w:t xml:space="preserve">apt-get update &amp;&amp; apt-get install iputils-ping telnet wget: instalando ferramentas de rede dentro do container  </w:t>
+      </w:r>
+    </w:p>
+    <w:p>
+      <w:pPr>
+        <w:spacing w:before="0" w:after="160" w:line="259"/>
+        <w:ind w:right="0" w:left="0" w:firstLine="0"/>
+        <w:jc w:val="left"/>
+        <w:rPr>
+          <w:rFonts w:ascii="Calibri" w:hAnsi="Calibri" w:cs="Calibri" w:eastAsia="Calibri"/>
+          <w:b/>
+          <w:color w:val="auto"/>
+          <w:spacing w:val="0"/>
+          <w:position w:val="0"/>
+          <w:sz w:val="32"/>
+          <w:shd w:fill="auto" w:val="clear"/>
+        </w:rPr>
+      </w:pPr>
+    </w:p>
+    <w:p>
+      <w:pPr>
+        <w:spacing w:before="0" w:after="160" w:line="259"/>
+        <w:ind w:right="0" w:left="0" w:firstLine="0"/>
+        <w:jc w:val="left"/>
+        <w:rPr>
+          <w:rFonts w:ascii="Calibri" w:hAnsi="Calibri" w:cs="Calibri" w:eastAsia="Calibri"/>
+          <w:b/>
+          <w:color w:val="auto"/>
+          <w:spacing w:val="0"/>
+          <w:position w:val="0"/>
+          <w:sz w:val="32"/>
+          <w:shd w:fill="auto" w:val="clear"/>
+        </w:rPr>
+      </w:pPr>
+      <w:r>
+        <w:rPr>
+          <w:rFonts w:ascii="Calibri" w:hAnsi="Calibri" w:cs="Calibri" w:eastAsia="Calibri"/>
+          <w:b/>
+          <w:color w:val="auto"/>
+          <w:spacing w:val="0"/>
+          <w:position w:val="0"/>
+          <w:sz w:val="32"/>
           <w:shd w:fill="auto" w:val="clear"/>
         </w:rPr>
         <w:t xml:space="preserve"> </w:t>
       </w:r>
+    </w:p>
+    <w:p>
+      <w:pPr>
+        <w:spacing w:before="0" w:after="160" w:line="259"/>
+        <w:ind w:right="0" w:left="0" w:firstLine="0"/>
+        <w:jc w:val="left"/>
+        <w:rPr>
+          <w:rFonts w:ascii="Calibri" w:hAnsi="Calibri" w:cs="Calibri" w:eastAsia="Calibri"/>
+          <w:b/>
+          <w:color w:val="auto"/>
+          <w:spacing w:val="0"/>
+          <w:position w:val="0"/>
+          <w:sz w:val="32"/>
+          <w:shd w:fill="auto" w:val="clear"/>
+        </w:rPr>
+      </w:pPr>
     </w:p>
     <w:p>
       <w:pPr>

</xml_diff>